<commit_message>
added all the function patterns to the QR-Code Matrix
</commit_message>
<xml_diff>
--- a/documentation/Meilenstein.docx
+++ b/documentation/Meilenstein.docx
@@ -1,6 +1,6 @@
 
 <file path=word/document.xml><?xml version="1.0" encoding="utf-8"?>
-<w:document xmlns:wpc="http://schemas.microsoft.com/office/word/2010/wordprocessingCanvas" xmlns:cx="http://schemas.microsoft.com/office/drawing/2014/chartex" xmlns:cx1="http://schemas.microsoft.com/office/drawing/2015/9/8/chartex" xmlns:cx2="http://schemas.microsoft.com/office/drawing/2015/10/21/chartex" xmlns:cx3="http://schemas.microsoft.com/office/drawing/2016/5/9/chartex" xmlns:cx4="http://schemas.microsoft.com/office/drawing/2016/5/10/chartex" xmlns:cx5="http://schemas.microsoft.com/office/drawing/2016/5/11/chartex" xmlns:cx6="http://schemas.microsoft.com/office/drawing/2016/5/12/chartex" xmlns:cx7="http://schemas.microsoft.com/office/drawing/2016/5/13/chartex" xmlns:cx8="http://schemas.microsoft.com/office/drawing/2016/5/14/chartex" xmlns:mc="http://schemas.openxmlformats.org/markup-compatibility/2006" xmlns:aink="http://schemas.microsoft.com/office/drawing/2016/ink" xmlns:am3d="http://schemas.microsoft.com/office/drawing/2017/model3d" xmlns:o="urn:schemas-microsoft-com:office:office" xmlns:oel="http://schemas.microsoft.com/office/2019/extlst" xmlns:r="http://schemas.openxmlformats.org/officeDocument/2006/relationships" xmlns:m="http://schemas.openxmlformats.org/officeDocument/2006/math" xmlns:v="urn:schemas-microsoft-com:vml" xmlns:wp14="http://schemas.microsoft.com/office/word/2010/wordprocessingDrawing" xmlns:wp="http://schemas.openxmlformats.org/drawingml/2006/wordprocessingDrawing" xmlns:w10="urn:schemas-microsoft-com:office:word" xmlns:w="http://schemas.openxmlformats.org/wordprocessingml/2006/main" xmlns:w14="http://schemas.microsoft.com/office/word/2010/wordml" xmlns:w15="http://schemas.microsoft.com/office/word/2012/wordml" xmlns:w16cex="http://schemas.microsoft.com/office/word/2018/wordml/cex" xmlns:w16cid="http://schemas.microsoft.com/office/word/2016/wordml/cid" xmlns:w16="http://schemas.microsoft.com/office/word/2018/wordml" xmlns:w16sdtdh="http://schemas.microsoft.com/office/word/2020/wordml/sdtdatahash" xmlns:w16se="http://schemas.microsoft.com/office/word/2015/wordml/symex" xmlns:wpg="http://schemas.microsoft.com/office/word/2010/wordprocessingGroup" xmlns:wpi="http://schemas.microsoft.com/office/word/2010/wordprocessingInk" xmlns:wne="http://schemas.microsoft.com/office/word/2006/wordml" xmlns:wps="http://schemas.microsoft.com/office/word/2010/wordprocessingShape" mc:Ignorable="w14 w15 w16se w16cid w16 w16cex w16sdtdh wp14">
+<w:document xmlns:wpc="http://schemas.microsoft.com/office/word/2010/wordprocessingCanvas" xmlns:cx="http://schemas.microsoft.com/office/drawing/2014/chartex" xmlns:mc="http://schemas.openxmlformats.org/markup-compatibility/2006" xmlns:o="urn:schemas-microsoft-com:office:office" xmlns:r="http://schemas.openxmlformats.org/officeDocument/2006/relationships" xmlns:m="http://schemas.openxmlformats.org/officeDocument/2006/math" xmlns:v="urn:schemas-microsoft-com:vml" xmlns:wp14="http://schemas.microsoft.com/office/word/2010/wordprocessingDrawing" xmlns:wp="http://schemas.openxmlformats.org/drawingml/2006/wordprocessingDrawing" xmlns:w10="urn:schemas-microsoft-com:office:word" xmlns:w="http://schemas.openxmlformats.org/wordprocessingml/2006/main" xmlns:w14="http://schemas.microsoft.com/office/word/2010/wordml" xmlns:w15="http://schemas.microsoft.com/office/word/2012/wordml" xmlns:w16se="http://schemas.microsoft.com/office/word/2015/wordml/symex" xmlns:wpg="http://schemas.microsoft.com/office/word/2010/wordprocessingGroup" xmlns:wpi="http://schemas.microsoft.com/office/word/2010/wordprocessingInk" xmlns:wne="http://schemas.microsoft.com/office/word/2006/wordml" xmlns:wps="http://schemas.microsoft.com/office/word/2010/wordprocessingShape" mc:Ignorable="w14 w15 w16se wp14">
   <w:body>
     <w:p>
       <w:pPr>
@@ -11,11 +11,9 @@
       <w:pPr>
         <w:pStyle w:val="berschrift1"/>
       </w:pPr>
-      <w:proofErr w:type="spellStart"/>
       <w:r>
         <w:t>QRy</w:t>
       </w:r>
-      <w:proofErr w:type="spellEnd"/>
       <w:r>
         <w:t>:</w:t>
       </w:r>
@@ -23,15 +21,7 @@
         <w:t xml:space="preserve"> Ein</w:t>
       </w:r>
       <w:r>
-        <w:t xml:space="preserve"> </w:t>
-      </w:r>
-      <w:proofErr w:type="spellStart"/>
-      <w:r>
-        <w:t>QrCode</w:t>
-      </w:r>
-      <w:proofErr w:type="spellEnd"/>
-      <w:r>
-        <w:t xml:space="preserve"> Generator</w:t>
+        <w:t xml:space="preserve"> QrCode Generator</w:t>
       </w:r>
     </w:p>
     <w:p>
@@ -75,25 +65,15 @@
           <w:ilvl w:val="0"/>
           <w:numId w:val="6"/>
         </w:numPr>
-      </w:pPr>
-      <w:r>
-        <w:t>Python (</w:t>
-      </w:r>
-      <w:proofErr w:type="spellStart"/>
-      <w:r>
-        <w:t>Numpy</w:t>
-      </w:r>
-      <w:proofErr w:type="spellEnd"/>
-      <w:r>
-        <w:t xml:space="preserve">, Pillow, Pickle, </w:t>
-      </w:r>
-      <w:proofErr w:type="spellStart"/>
-      <w:r>
-        <w:t>etc</w:t>
-      </w:r>
-      <w:proofErr w:type="spellEnd"/>
-      <w:r>
-        <w:t xml:space="preserve"> …)</w:t>
+        <w:rPr>
+          <w:lang w:val="en-GB"/>
+        </w:rPr>
+      </w:pPr>
+      <w:r>
+        <w:rPr>
+          <w:lang w:val="en-GB"/>
+        </w:rPr>
+        <w:t>Python (Numpy, Pillow, Pickle, etc …)</w:t>
       </w:r>
     </w:p>
     <w:p>
@@ -104,13 +84,8 @@
           <w:numId w:val="6"/>
         </w:numPr>
       </w:pPr>
-      <w:proofErr w:type="spellStart"/>
-      <w:r>
-        <w:t>Git</w:t>
-      </w:r>
-      <w:proofErr w:type="spellEnd"/>
-      <w:r>
-        <w:t xml:space="preserve"> &amp; GitHub</w:t>
+      <w:r>
+        <w:t>Git &amp; GitHub</w:t>
       </w:r>
     </w:p>
     <w:p>
@@ -154,15 +129,7 @@
         </w:numPr>
       </w:pPr>
       <w:r>
-        <w:t xml:space="preserve">Minimale Version (bzw. Größe) berechnen, </w:t>
-      </w:r>
-      <w:proofErr w:type="spellStart"/>
-      <w:r>
-        <w:t>padding</w:t>
-      </w:r>
-      <w:proofErr w:type="spellEnd"/>
-      <w:r>
-        <w:t xml:space="preserve"> und in Codewörter unterteilen</w:t>
+        <w:t>Minimale Version (bzw. Größe) berechnen, padding und in Codewörter unterteilen</w:t>
       </w:r>
     </w:p>
     <w:p>
@@ -174,15 +141,7 @@
         </w:numPr>
       </w:pPr>
       <w:r>
-        <w:t xml:space="preserve">Error </w:t>
-      </w:r>
-      <w:proofErr w:type="spellStart"/>
-      <w:r>
-        <w:t>Correction</w:t>
-      </w:r>
-      <w:proofErr w:type="spellEnd"/>
-      <w:r>
-        <w:t xml:space="preserve"> Coding: Redundante Bytes zur Fehlerbehebung berechnen (Reed-Solomon-Code)</w:t>
+        <w:t>Error Correction Coding: Redundante Bytes zur Fehlerbehebung berechnen (Reed-Solomon-Code)</w:t>
       </w:r>
     </w:p>
     <w:p>
@@ -194,15 +153,7 @@
         </w:numPr>
       </w:pPr>
       <w:r>
-        <w:t xml:space="preserve">Zahlen im Galois-Feld </w:t>
-      </w:r>
-      <w:proofErr w:type="gramStart"/>
-      <w:r>
-        <w:t>GF(</w:t>
-      </w:r>
-      <w:proofErr w:type="gramEnd"/>
-      <w:r>
-        <w:t>256)</w:t>
+        <w:t>Zahlen im Galois-Feld GF(256)</w:t>
       </w:r>
     </w:p>
     <w:p>
@@ -253,18 +204,10 @@
         </w:numPr>
       </w:pPr>
       <w:r>
-        <w:t xml:space="preserve">Die QR-Code Matrix mit den Daten, Fehlerkorrektur und </w:t>
-      </w:r>
-      <w:proofErr w:type="spellStart"/>
-      <w:r>
-        <w:t>F</w:t>
-      </w:r>
-      <w:r>
-        <w:t>unction</w:t>
-      </w:r>
-      <w:proofErr w:type="spellEnd"/>
-      <w:r>
-        <w:t xml:space="preserve"> </w:t>
+        <w:t>Die QR-Code Matrix mit den Daten, Fehlerkorrektur und F</w:t>
+      </w:r>
+      <w:r>
+        <w:t xml:space="preserve">unction </w:t>
       </w:r>
       <w:r>
         <w:t>P</w:t>
@@ -320,21 +263,8 @@
         </w:numPr>
       </w:pPr>
       <w:r>
-        <w:t xml:space="preserve">GUI zum vereinfachten erstellen von QR-Codes in z.B. Arcade, </w:t>
-      </w:r>
-      <w:proofErr w:type="spellStart"/>
-      <w:r>
-        <w:t>Pygame</w:t>
-      </w:r>
-      <w:proofErr w:type="spellEnd"/>
-      <w:r>
-        <w:t xml:space="preserve"> oder </w:t>
-      </w:r>
-      <w:proofErr w:type="spellStart"/>
-      <w:r>
-        <w:t>Tkinter</w:t>
-      </w:r>
-      <w:proofErr w:type="spellEnd"/>
+        <w:t>GUI zum vereinfachten erstellen von QR-Codes in z.B. Arcade, Pygame oder Tkinter</w:t>
+      </w:r>
     </w:p>
     <w:p>
       <w:pPr>
@@ -347,6 +277,20 @@
       <w:r>
         <w:t>Presets für WLAN QR-Codes oder Kontaktdaten QR-Codes</w:t>
       </w:r>
+    </w:p>
+    <w:p>
+      <w:pPr>
+        <w:pStyle w:val="Listenabsatz"/>
+        <w:numPr>
+          <w:ilvl w:val="0"/>
+          <w:numId w:val="4"/>
+        </w:numPr>
+      </w:pPr>
+      <w:r>
+        <w:t>Bilder in die QR-Codes einfügen</w:t>
+      </w:r>
+      <w:bookmarkStart w:id="0" w:name="_GoBack"/>
+      <w:bookmarkEnd w:id="0"/>
     </w:p>
     <w:p>
       <w:pPr>
@@ -367,7 +311,7 @@
 </file>
 
 <file path=word/endnotes.xml><?xml version="1.0" encoding="utf-8"?>
-<w:endnotes xmlns:wpc="http://schemas.microsoft.com/office/word/2010/wordprocessingCanvas" xmlns:cx="http://schemas.microsoft.com/office/drawing/2014/chartex" xmlns:cx1="http://schemas.microsoft.com/office/drawing/2015/9/8/chartex" xmlns:cx2="http://schemas.microsoft.com/office/drawing/2015/10/21/chartex" xmlns:cx3="http://schemas.microsoft.com/office/drawing/2016/5/9/chartex" xmlns:cx4="http://schemas.microsoft.com/office/drawing/2016/5/10/chartex" xmlns:cx5="http://schemas.microsoft.com/office/drawing/2016/5/11/chartex" xmlns:cx6="http://schemas.microsoft.com/office/drawing/2016/5/12/chartex" xmlns:cx7="http://schemas.microsoft.com/office/drawing/2016/5/13/chartex" xmlns:cx8="http://schemas.microsoft.com/office/drawing/2016/5/14/chartex" xmlns:mc="http://schemas.openxmlformats.org/markup-compatibility/2006" xmlns:aink="http://schemas.microsoft.com/office/drawing/2016/ink" xmlns:am3d="http://schemas.microsoft.com/office/drawing/2017/model3d" xmlns:o="urn:schemas-microsoft-com:office:office" xmlns:oel="http://schemas.microsoft.com/office/2019/extlst" xmlns:r="http://schemas.openxmlformats.org/officeDocument/2006/relationships" xmlns:m="http://schemas.openxmlformats.org/officeDocument/2006/math" xmlns:v="urn:schemas-microsoft-com:vml" xmlns:wp14="http://schemas.microsoft.com/office/word/2010/wordprocessingDrawing" xmlns:wp="http://schemas.openxmlformats.org/drawingml/2006/wordprocessingDrawing" xmlns:w10="urn:schemas-microsoft-com:office:word" xmlns:w="http://schemas.openxmlformats.org/wordprocessingml/2006/main" xmlns:w14="http://schemas.microsoft.com/office/word/2010/wordml" xmlns:w15="http://schemas.microsoft.com/office/word/2012/wordml" xmlns:w16cex="http://schemas.microsoft.com/office/word/2018/wordml/cex" xmlns:w16cid="http://schemas.microsoft.com/office/word/2016/wordml/cid" xmlns:w16="http://schemas.microsoft.com/office/word/2018/wordml" xmlns:w16sdtdh="http://schemas.microsoft.com/office/word/2020/wordml/sdtdatahash" xmlns:w16se="http://schemas.microsoft.com/office/word/2015/wordml/symex" xmlns:wpg="http://schemas.microsoft.com/office/word/2010/wordprocessingGroup" xmlns:wpi="http://schemas.microsoft.com/office/word/2010/wordprocessingInk" xmlns:wne="http://schemas.microsoft.com/office/word/2006/wordml" xmlns:wps="http://schemas.microsoft.com/office/word/2010/wordprocessingShape" mc:Ignorable="w14 w15 w16se w16cid w16 w16cex w16sdtdh wp14">
+<w:endnotes xmlns:wpc="http://schemas.microsoft.com/office/word/2010/wordprocessingCanvas" xmlns:cx="http://schemas.microsoft.com/office/drawing/2014/chartex" xmlns:mc="http://schemas.openxmlformats.org/markup-compatibility/2006" xmlns:o="urn:schemas-microsoft-com:office:office" xmlns:r="http://schemas.openxmlformats.org/officeDocument/2006/relationships" xmlns:m="http://schemas.openxmlformats.org/officeDocument/2006/math" xmlns:v="urn:schemas-microsoft-com:vml" xmlns:wp14="http://schemas.microsoft.com/office/word/2010/wordprocessingDrawing" xmlns:wp="http://schemas.openxmlformats.org/drawingml/2006/wordprocessingDrawing" xmlns:w10="urn:schemas-microsoft-com:office:word" xmlns:w="http://schemas.openxmlformats.org/wordprocessingml/2006/main" xmlns:w14="http://schemas.microsoft.com/office/word/2010/wordml" xmlns:w15="http://schemas.microsoft.com/office/word/2012/wordml" xmlns:w16se="http://schemas.microsoft.com/office/word/2015/wordml/symex" xmlns:wpg="http://schemas.microsoft.com/office/word/2010/wordprocessingGroup" xmlns:wpi="http://schemas.microsoft.com/office/word/2010/wordprocessingInk" xmlns:wne="http://schemas.microsoft.com/office/word/2006/wordml" xmlns:wps="http://schemas.microsoft.com/office/word/2010/wordprocessingShape" mc:Ignorable="w14 w15 w16se wp14">
   <w:endnote w:type="separator" w:id="-1">
     <w:p>
       <w:pPr>
@@ -392,7 +336,7 @@
 </file>
 
 <file path=word/footnotes.xml><?xml version="1.0" encoding="utf-8"?>
-<w:footnotes xmlns:wpc="http://schemas.microsoft.com/office/word/2010/wordprocessingCanvas" xmlns:cx="http://schemas.microsoft.com/office/drawing/2014/chartex" xmlns:cx1="http://schemas.microsoft.com/office/drawing/2015/9/8/chartex" xmlns:cx2="http://schemas.microsoft.com/office/drawing/2015/10/21/chartex" xmlns:cx3="http://schemas.microsoft.com/office/drawing/2016/5/9/chartex" xmlns:cx4="http://schemas.microsoft.com/office/drawing/2016/5/10/chartex" xmlns:cx5="http://schemas.microsoft.com/office/drawing/2016/5/11/chartex" xmlns:cx6="http://schemas.microsoft.com/office/drawing/2016/5/12/chartex" xmlns:cx7="http://schemas.microsoft.com/office/drawing/2016/5/13/chartex" xmlns:cx8="http://schemas.microsoft.com/office/drawing/2016/5/14/chartex" xmlns:mc="http://schemas.openxmlformats.org/markup-compatibility/2006" xmlns:aink="http://schemas.microsoft.com/office/drawing/2016/ink" xmlns:am3d="http://schemas.microsoft.com/office/drawing/2017/model3d" xmlns:o="urn:schemas-microsoft-com:office:office" xmlns:oel="http://schemas.microsoft.com/office/2019/extlst" xmlns:r="http://schemas.openxmlformats.org/officeDocument/2006/relationships" xmlns:m="http://schemas.openxmlformats.org/officeDocument/2006/math" xmlns:v="urn:schemas-microsoft-com:vml" xmlns:wp14="http://schemas.microsoft.com/office/word/2010/wordprocessingDrawing" xmlns:wp="http://schemas.openxmlformats.org/drawingml/2006/wordprocessingDrawing" xmlns:w10="urn:schemas-microsoft-com:office:word" xmlns:w="http://schemas.openxmlformats.org/wordprocessingml/2006/main" xmlns:w14="http://schemas.microsoft.com/office/word/2010/wordml" xmlns:w15="http://schemas.microsoft.com/office/word/2012/wordml" xmlns:w16cex="http://schemas.microsoft.com/office/word/2018/wordml/cex" xmlns:w16cid="http://schemas.microsoft.com/office/word/2016/wordml/cid" xmlns:w16="http://schemas.microsoft.com/office/word/2018/wordml" xmlns:w16sdtdh="http://schemas.microsoft.com/office/word/2020/wordml/sdtdatahash" xmlns:w16se="http://schemas.microsoft.com/office/word/2015/wordml/symex" xmlns:wpg="http://schemas.microsoft.com/office/word/2010/wordprocessingGroup" xmlns:wpi="http://schemas.microsoft.com/office/word/2010/wordprocessingInk" xmlns:wne="http://schemas.microsoft.com/office/word/2006/wordml" xmlns:wps="http://schemas.microsoft.com/office/word/2010/wordprocessingShape" mc:Ignorable="w14 w15 w16se w16cid w16 w16cex w16sdtdh wp14">
+<w:footnotes xmlns:wpc="http://schemas.microsoft.com/office/word/2010/wordprocessingCanvas" xmlns:cx="http://schemas.microsoft.com/office/drawing/2014/chartex" xmlns:mc="http://schemas.openxmlformats.org/markup-compatibility/2006" xmlns:o="urn:schemas-microsoft-com:office:office" xmlns:r="http://schemas.openxmlformats.org/officeDocument/2006/relationships" xmlns:m="http://schemas.openxmlformats.org/officeDocument/2006/math" xmlns:v="urn:schemas-microsoft-com:vml" xmlns:wp14="http://schemas.microsoft.com/office/word/2010/wordprocessingDrawing" xmlns:wp="http://schemas.openxmlformats.org/drawingml/2006/wordprocessingDrawing" xmlns:w10="urn:schemas-microsoft-com:office:word" xmlns:w="http://schemas.openxmlformats.org/wordprocessingml/2006/main" xmlns:w14="http://schemas.microsoft.com/office/word/2010/wordml" xmlns:w15="http://schemas.microsoft.com/office/word/2012/wordml" xmlns:w16se="http://schemas.microsoft.com/office/word/2015/wordml/symex" xmlns:wpg="http://schemas.microsoft.com/office/word/2010/wordprocessingGroup" xmlns:wpi="http://schemas.microsoft.com/office/word/2010/wordprocessingInk" xmlns:wne="http://schemas.microsoft.com/office/word/2006/wordml" xmlns:wps="http://schemas.microsoft.com/office/word/2010/wordprocessingShape" mc:Ignorable="w14 w15 w16se wp14">
   <w:footnote w:type="separator" w:id="-1">
     <w:p>
       <w:pPr>
@@ -417,7 +361,7 @@
 </file>
 
 <file path=word/header1.xml><?xml version="1.0" encoding="utf-8"?>
-<w:hdr xmlns:wpc="http://schemas.microsoft.com/office/word/2010/wordprocessingCanvas" xmlns:cx="http://schemas.microsoft.com/office/drawing/2014/chartex" xmlns:cx1="http://schemas.microsoft.com/office/drawing/2015/9/8/chartex" xmlns:cx2="http://schemas.microsoft.com/office/drawing/2015/10/21/chartex" xmlns:cx3="http://schemas.microsoft.com/office/drawing/2016/5/9/chartex" xmlns:cx4="http://schemas.microsoft.com/office/drawing/2016/5/10/chartex" xmlns:cx5="http://schemas.microsoft.com/office/drawing/2016/5/11/chartex" xmlns:cx6="http://schemas.microsoft.com/office/drawing/2016/5/12/chartex" xmlns:cx7="http://schemas.microsoft.com/office/drawing/2016/5/13/chartex" xmlns:cx8="http://schemas.microsoft.com/office/drawing/2016/5/14/chartex" xmlns:mc="http://schemas.openxmlformats.org/markup-compatibility/2006" xmlns:aink="http://schemas.microsoft.com/office/drawing/2016/ink" xmlns:am3d="http://schemas.microsoft.com/office/drawing/2017/model3d" xmlns:o="urn:schemas-microsoft-com:office:office" xmlns:oel="http://schemas.microsoft.com/office/2019/extlst" xmlns:r="http://schemas.openxmlformats.org/officeDocument/2006/relationships" xmlns:m="http://schemas.openxmlformats.org/officeDocument/2006/math" xmlns:v="urn:schemas-microsoft-com:vml" xmlns:wp14="http://schemas.microsoft.com/office/word/2010/wordprocessingDrawing" xmlns:wp="http://schemas.openxmlformats.org/drawingml/2006/wordprocessingDrawing" xmlns:w10="urn:schemas-microsoft-com:office:word" xmlns:w="http://schemas.openxmlformats.org/wordprocessingml/2006/main" xmlns:w14="http://schemas.microsoft.com/office/word/2010/wordml" xmlns:w15="http://schemas.microsoft.com/office/word/2012/wordml" xmlns:w16cex="http://schemas.microsoft.com/office/word/2018/wordml/cex" xmlns:w16cid="http://schemas.microsoft.com/office/word/2016/wordml/cid" xmlns:w16="http://schemas.microsoft.com/office/word/2018/wordml" xmlns:w16sdtdh="http://schemas.microsoft.com/office/word/2020/wordml/sdtdatahash" xmlns:w16se="http://schemas.microsoft.com/office/word/2015/wordml/symex" xmlns:wpg="http://schemas.microsoft.com/office/word/2010/wordprocessingGroup" xmlns:wpi="http://schemas.microsoft.com/office/word/2010/wordprocessingInk" xmlns:wne="http://schemas.microsoft.com/office/word/2006/wordml" xmlns:wps="http://schemas.microsoft.com/office/word/2010/wordprocessingShape" mc:Ignorable="w14 w15 w16se w16cid w16 w16cex w16sdtdh wp14">
+<w:hdr xmlns:wpc="http://schemas.microsoft.com/office/word/2010/wordprocessingCanvas" xmlns:cx="http://schemas.microsoft.com/office/drawing/2014/chartex" xmlns:mc="http://schemas.openxmlformats.org/markup-compatibility/2006" xmlns:o="urn:schemas-microsoft-com:office:office" xmlns:r="http://schemas.openxmlformats.org/officeDocument/2006/relationships" xmlns:m="http://schemas.openxmlformats.org/officeDocument/2006/math" xmlns:v="urn:schemas-microsoft-com:vml" xmlns:wp14="http://schemas.microsoft.com/office/word/2010/wordprocessingDrawing" xmlns:wp="http://schemas.openxmlformats.org/drawingml/2006/wordprocessingDrawing" xmlns:w10="urn:schemas-microsoft-com:office:word" xmlns:w="http://schemas.openxmlformats.org/wordprocessingml/2006/main" xmlns:w14="http://schemas.microsoft.com/office/word/2010/wordml" xmlns:w15="http://schemas.microsoft.com/office/word/2012/wordml" xmlns:w16se="http://schemas.microsoft.com/office/word/2015/wordml/symex" xmlns:wpg="http://schemas.microsoft.com/office/word/2010/wordprocessingGroup" xmlns:wpi="http://schemas.microsoft.com/office/word/2010/wordprocessingInk" xmlns:wne="http://schemas.microsoft.com/office/word/2006/wordml" xmlns:wps="http://schemas.microsoft.com/office/word/2010/wordprocessingShape" mc:Ignorable="w14 w15 w16se wp14">
   <w:p>
     <w:pPr>
       <w:pStyle w:val="Kopfzeile"/>
@@ -437,7 +381,7 @@
 </file>
 
 <file path=word/numbering.xml><?xml version="1.0" encoding="utf-8"?>
-<w:numbering xmlns:wpc="http://schemas.microsoft.com/office/word/2010/wordprocessingCanvas" xmlns:cx="http://schemas.microsoft.com/office/drawing/2014/chartex" xmlns:cx1="http://schemas.microsoft.com/office/drawing/2015/9/8/chartex" xmlns:cx2="http://schemas.microsoft.com/office/drawing/2015/10/21/chartex" xmlns:cx3="http://schemas.microsoft.com/office/drawing/2016/5/9/chartex" xmlns:cx4="http://schemas.microsoft.com/office/drawing/2016/5/10/chartex" xmlns:cx5="http://schemas.microsoft.com/office/drawing/2016/5/11/chartex" xmlns:cx6="http://schemas.microsoft.com/office/drawing/2016/5/12/chartex" xmlns:cx7="http://schemas.microsoft.com/office/drawing/2016/5/13/chartex" xmlns:cx8="http://schemas.microsoft.com/office/drawing/2016/5/14/chartex" xmlns:mc="http://schemas.openxmlformats.org/markup-compatibility/2006" xmlns:aink="http://schemas.microsoft.com/office/drawing/2016/ink" xmlns:am3d="http://schemas.microsoft.com/office/drawing/2017/model3d" xmlns:o="urn:schemas-microsoft-com:office:office" xmlns:oel="http://schemas.microsoft.com/office/2019/extlst" xmlns:r="http://schemas.openxmlformats.org/officeDocument/2006/relationships" xmlns:m="http://schemas.openxmlformats.org/officeDocument/2006/math" xmlns:v="urn:schemas-microsoft-com:vml" xmlns:wp14="http://schemas.microsoft.com/office/word/2010/wordprocessingDrawing" xmlns:wp="http://schemas.openxmlformats.org/drawingml/2006/wordprocessingDrawing" xmlns:w10="urn:schemas-microsoft-com:office:word" xmlns:w="http://schemas.openxmlformats.org/wordprocessingml/2006/main" xmlns:w14="http://schemas.microsoft.com/office/word/2010/wordml" xmlns:w15="http://schemas.microsoft.com/office/word/2012/wordml" xmlns:w16cex="http://schemas.microsoft.com/office/word/2018/wordml/cex" xmlns:w16cid="http://schemas.microsoft.com/office/word/2016/wordml/cid" xmlns:w16="http://schemas.microsoft.com/office/word/2018/wordml" xmlns:w16sdtdh="http://schemas.microsoft.com/office/word/2020/wordml/sdtdatahash" xmlns:w16se="http://schemas.microsoft.com/office/word/2015/wordml/symex" xmlns:wpg="http://schemas.microsoft.com/office/word/2010/wordprocessingGroup" xmlns:wpi="http://schemas.microsoft.com/office/word/2010/wordprocessingInk" xmlns:wne="http://schemas.microsoft.com/office/word/2006/wordml" xmlns:wps="http://schemas.microsoft.com/office/word/2010/wordprocessingShape" mc:Ignorable="w14 w15 w16se w16cid w16 w16cex w16sdtdh wp14">
+<w:numbering xmlns:wpc="http://schemas.microsoft.com/office/word/2010/wordprocessingCanvas" xmlns:cx="http://schemas.microsoft.com/office/drawing/2014/chartex" xmlns:mc="http://schemas.openxmlformats.org/markup-compatibility/2006" xmlns:o="urn:schemas-microsoft-com:office:office" xmlns:r="http://schemas.openxmlformats.org/officeDocument/2006/relationships" xmlns:m="http://schemas.openxmlformats.org/officeDocument/2006/math" xmlns:v="urn:schemas-microsoft-com:vml" xmlns:wp14="http://schemas.microsoft.com/office/word/2010/wordprocessingDrawing" xmlns:wp="http://schemas.openxmlformats.org/drawingml/2006/wordprocessingDrawing" xmlns:w10="urn:schemas-microsoft-com:office:word" xmlns:w="http://schemas.openxmlformats.org/wordprocessingml/2006/main" xmlns:w14="http://schemas.microsoft.com/office/word/2010/wordml" xmlns:w15="http://schemas.microsoft.com/office/word/2012/wordml" xmlns:w16se="http://schemas.microsoft.com/office/word/2015/wordml/symex" xmlns:wpg="http://schemas.microsoft.com/office/word/2010/wordprocessingGroup" xmlns:wpi="http://schemas.microsoft.com/office/word/2010/wordprocessingInk" xmlns:wne="http://schemas.microsoft.com/office/word/2006/wordml" xmlns:wps="http://schemas.microsoft.com/office/word/2010/wordprocessingShape" mc:Ignorable="w14 w15 w16se wp14">
   <w:abstractNum w:abstractNumId="0" w15:restartNumberingAfterBreak="0">
     <w:nsid w:val="0250703A"/>
     <w:multiLevelType w:val="hybridMultilevel"/>
@@ -1083,29 +1027,29 @@
       </w:rPr>
     </w:lvl>
   </w:abstractNum>
-  <w:num w:numId="1" w16cid:durableId="1313557146">
+  <w:num w:numId="1">
     <w:abstractNumId w:val="3"/>
   </w:num>
-  <w:num w:numId="2" w16cid:durableId="860706658">
+  <w:num w:numId="2">
     <w:abstractNumId w:val="2"/>
   </w:num>
-  <w:num w:numId="3" w16cid:durableId="1959951829">
+  <w:num w:numId="3">
     <w:abstractNumId w:val="5"/>
   </w:num>
-  <w:num w:numId="4" w16cid:durableId="1417630544">
+  <w:num w:numId="4">
     <w:abstractNumId w:val="0"/>
   </w:num>
-  <w:num w:numId="5" w16cid:durableId="462116798">
+  <w:num w:numId="5">
     <w:abstractNumId w:val="1"/>
   </w:num>
-  <w:num w:numId="6" w16cid:durableId="1880430328">
+  <w:num w:numId="6">
     <w:abstractNumId w:val="4"/>
   </w:num>
 </w:numbering>
 </file>
 
 <file path=word/styles.xml><?xml version="1.0" encoding="utf-8"?>
-<w:styles xmlns:mc="http://schemas.openxmlformats.org/markup-compatibility/2006" xmlns:r="http://schemas.openxmlformats.org/officeDocument/2006/relationships" xmlns:w="http://schemas.openxmlformats.org/wordprocessingml/2006/main" xmlns:w14="http://schemas.microsoft.com/office/word/2010/wordml" xmlns:w15="http://schemas.microsoft.com/office/word/2012/wordml" xmlns:w16cex="http://schemas.microsoft.com/office/word/2018/wordml/cex" xmlns:w16cid="http://schemas.microsoft.com/office/word/2016/wordml/cid" xmlns:w16="http://schemas.microsoft.com/office/word/2018/wordml" xmlns:w16sdtdh="http://schemas.microsoft.com/office/word/2020/wordml/sdtdatahash" xmlns:w16se="http://schemas.microsoft.com/office/word/2015/wordml/symex" mc:Ignorable="w14 w15 w16se w16cid w16 w16cex w16sdtdh">
+<w:styles xmlns:mc="http://schemas.openxmlformats.org/markup-compatibility/2006" xmlns:r="http://schemas.openxmlformats.org/officeDocument/2006/relationships" xmlns:w="http://schemas.openxmlformats.org/wordprocessingml/2006/main" xmlns:w14="http://schemas.microsoft.com/office/word/2010/wordml" xmlns:w15="http://schemas.microsoft.com/office/word/2012/wordml" xmlns:w16se="http://schemas.microsoft.com/office/word/2015/wordml/symex" mc:Ignorable="w14 w15 w16se">
   <w:docDefaults>
     <w:rPrDefault>
       <w:rPr>
@@ -1123,7 +1067,7 @@
       </w:pPr>
     </w:pPrDefault>
   </w:docDefaults>
-  <w:latentStyles w:defLockedState="0" w:defUIPriority="99" w:defSemiHidden="0" w:defUnhideWhenUsed="0" w:defQFormat="0" w:count="376">
+  <w:latentStyles w:defLockedState="0" w:defUIPriority="99" w:defSemiHidden="0" w:defUnhideWhenUsed="0" w:defQFormat="0" w:count="371">
     <w:lsdException w:name="Normal" w:uiPriority="0" w:qFormat="1"/>
     <w:lsdException w:name="heading 1" w:uiPriority="9" w:qFormat="1"/>
     <w:lsdException w:name="heading 2" w:semiHidden="1" w:uiPriority="9" w:unhideWhenUsed="1" w:qFormat="1"/>
@@ -1495,11 +1439,6 @@
     <w:lsdException w:name="List Table 5 Dark Accent 6" w:uiPriority="50"/>
     <w:lsdException w:name="List Table 6 Colorful Accent 6" w:uiPriority="51"/>
     <w:lsdException w:name="List Table 7 Colorful Accent 6" w:uiPriority="52"/>
-    <w:lsdException w:name="Mention" w:semiHidden="1" w:unhideWhenUsed="1"/>
-    <w:lsdException w:name="Smart Hyperlink" w:semiHidden="1" w:unhideWhenUsed="1"/>
-    <w:lsdException w:name="Hashtag" w:semiHidden="1" w:unhideWhenUsed="1"/>
-    <w:lsdException w:name="Unresolved Mention" w:semiHidden="1" w:unhideWhenUsed="1"/>
-    <w:lsdException w:name="Smart Link" w:semiHidden="1" w:unhideWhenUsed="1"/>
   </w:latentStyles>
   <w:style w:type="paragraph" w:default="1" w:styleId="Standard">
     <w:name w:val="Normal"/>

</xml_diff>

<commit_message>
Finished the QR-Code class, fixed errors with Version 1 QR-Codes, there are significant problems with choosing the correct mask
</commit_message>
<xml_diff>
--- a/documentation/Meilenstein.docx
+++ b/documentation/Meilenstein.docx
@@ -11,9 +11,14 @@
       <w:pPr>
         <w:pStyle w:val="berschrift1"/>
       </w:pPr>
-      <w:r>
-        <w:t>QRy</w:t>
-      </w:r>
+      <w:proofErr w:type="spellStart"/>
+      <w:r>
+        <w:t>Quince</w:t>
+      </w:r>
+      <w:r>
+        <w:t>QR</w:t>
+      </w:r>
+      <w:proofErr w:type="spellEnd"/>
       <w:r>
         <w:t>:</w:t>
       </w:r>
@@ -21,7 +26,15 @@
         <w:t xml:space="preserve"> Ein</w:t>
       </w:r>
       <w:r>
-        <w:t xml:space="preserve"> QrCode Generator</w:t>
+        <w:t xml:space="preserve"> </w:t>
+      </w:r>
+      <w:proofErr w:type="spellStart"/>
+      <w:r>
+        <w:t>QrCode</w:t>
+      </w:r>
+      <w:proofErr w:type="spellEnd"/>
+      <w:r>
+        <w:t xml:space="preserve"> Generator</w:t>
       </w:r>
     </w:p>
     <w:p>
@@ -73,7 +86,35 @@
         <w:rPr>
           <w:lang w:val="en-GB"/>
         </w:rPr>
-        <w:t>Python (Numpy, Pillow, Pickle, etc …)</w:t>
+        <w:t>Python (</w:t>
+      </w:r>
+      <w:proofErr w:type="spellStart"/>
+      <w:r>
+        <w:rPr>
+          <w:lang w:val="en-GB"/>
+        </w:rPr>
+        <w:t>Numpy</w:t>
+      </w:r>
+      <w:proofErr w:type="spellEnd"/>
+      <w:r>
+        <w:rPr>
+          <w:lang w:val="en-GB"/>
+        </w:rPr>
+        <w:t xml:space="preserve">, Pillow, Pickle, </w:t>
+      </w:r>
+      <w:proofErr w:type="spellStart"/>
+      <w:r>
+        <w:rPr>
+          <w:lang w:val="en-GB"/>
+        </w:rPr>
+        <w:t>etc</w:t>
+      </w:r>
+      <w:proofErr w:type="spellEnd"/>
+      <w:r>
+        <w:rPr>
+          <w:lang w:val="en-GB"/>
+        </w:rPr>
+        <w:t xml:space="preserve"> …)</w:t>
       </w:r>
     </w:p>
     <w:p>
@@ -84,9 +125,21 @@
           <w:numId w:val="6"/>
         </w:numPr>
       </w:pPr>
-      <w:r>
-        <w:t>Git &amp; GitHub</w:t>
-      </w:r>
+      <w:proofErr w:type="spellStart"/>
+      <w:r>
+        <w:t>Git</w:t>
+      </w:r>
+      <w:proofErr w:type="spellEnd"/>
+      <w:r>
+        <w:t xml:space="preserve"> &amp; </w:t>
+      </w:r>
+      <w:proofErr w:type="spellStart"/>
+      <w:r>
+        <w:t>GitHub</w:t>
+      </w:r>
+      <w:bookmarkStart w:id="0" w:name="_GoBack"/>
+      <w:bookmarkEnd w:id="0"/>
+      <w:proofErr w:type="spellEnd"/>
     </w:p>
     <w:p>
       <w:pPr>
@@ -114,10 +167,23 @@
         <w:t xml:space="preserve"> (Latin-1)</w:t>
       </w:r>
       <w:r>
-        <w:t xml:space="preserve"> und Kanji</w:t>
-      </w:r>
-      <w:r>
-        <w:t xml:space="preserve"> (shift JIS))</w:t>
+        <w:t xml:space="preserve"> und </w:t>
+      </w:r>
+      <w:proofErr w:type="spellStart"/>
+      <w:r>
+        <w:t>Kanji</w:t>
+      </w:r>
+      <w:proofErr w:type="spellEnd"/>
+      <w:r>
+        <w:t xml:space="preserve"> (</w:t>
+      </w:r>
+      <w:proofErr w:type="spellStart"/>
+      <w:r>
+        <w:t>shift</w:t>
+      </w:r>
+      <w:proofErr w:type="spellEnd"/>
+      <w:r>
+        <w:t xml:space="preserve"> JIS))</w:t>
       </w:r>
     </w:p>
     <w:p>
@@ -129,7 +195,15 @@
         </w:numPr>
       </w:pPr>
       <w:r>
-        <w:t>Minimale Version (bzw. Größe) berechnen, padding und in Codewörter unterteilen</w:t>
+        <w:t xml:space="preserve">Minimale Version (bzw. Größe) berechnen, </w:t>
+      </w:r>
+      <w:proofErr w:type="spellStart"/>
+      <w:r>
+        <w:t>padding</w:t>
+      </w:r>
+      <w:proofErr w:type="spellEnd"/>
+      <w:r>
+        <w:t xml:space="preserve"> und in Codewörter unterteilen</w:t>
       </w:r>
     </w:p>
     <w:p>
@@ -141,7 +215,23 @@
         </w:numPr>
       </w:pPr>
       <w:r>
-        <w:t>Error Correction Coding: Redundante Bytes zur Fehlerbehebung berechnen (Reed-Solomon-Code)</w:t>
+        <w:t xml:space="preserve">Error </w:t>
+      </w:r>
+      <w:proofErr w:type="spellStart"/>
+      <w:r>
+        <w:t>Correction</w:t>
+      </w:r>
+      <w:proofErr w:type="spellEnd"/>
+      <w:r>
+        <w:t xml:space="preserve"> </w:t>
+      </w:r>
+      <w:proofErr w:type="spellStart"/>
+      <w:r>
+        <w:t>Coding</w:t>
+      </w:r>
+      <w:proofErr w:type="spellEnd"/>
+      <w:r>
+        <w:t>: Redundante Bytes zur Fehlerbehebung berechnen (Reed-Solomon-Code)</w:t>
       </w:r>
     </w:p>
     <w:p>
@@ -153,7 +243,15 @@
         </w:numPr>
       </w:pPr>
       <w:r>
-        <w:t>Zahlen im Galois-Feld GF(256)</w:t>
+        <w:t xml:space="preserve">Zahlen im Galois-Feld </w:t>
+      </w:r>
+      <w:proofErr w:type="gramStart"/>
+      <w:r>
+        <w:t>GF(</w:t>
+      </w:r>
+      <w:proofErr w:type="gramEnd"/>
+      <w:r>
+        <w:t>256)</w:t>
       </w:r>
     </w:p>
     <w:p>
@@ -204,10 +302,18 @@
         </w:numPr>
       </w:pPr>
       <w:r>
-        <w:t>Die QR-Code Matrix mit den Daten, Fehlerkorrektur und F</w:t>
-      </w:r>
-      <w:r>
-        <w:t xml:space="preserve">unction </w:t>
+        <w:t xml:space="preserve">Die QR-Code Matrix mit den Daten, Fehlerkorrektur und </w:t>
+      </w:r>
+      <w:proofErr w:type="spellStart"/>
+      <w:r>
+        <w:t>F</w:t>
+      </w:r>
+      <w:r>
+        <w:t>unction</w:t>
+      </w:r>
+      <w:proofErr w:type="spellEnd"/>
+      <w:r>
+        <w:t xml:space="preserve"> </w:t>
       </w:r>
       <w:r>
         <w:t>P</w:t>
@@ -263,8 +369,37 @@
         </w:numPr>
       </w:pPr>
       <w:r>
-        <w:t>GUI zum vereinfachten erstellen von QR-Codes in z.B. Arcade, Pygame oder Tkinter</w:t>
-      </w:r>
+        <w:t xml:space="preserve">GUI zum vereinfachten </w:t>
+      </w:r>
+      <w:proofErr w:type="spellStart"/>
+      <w:r>
+        <w:t>erstellen</w:t>
+      </w:r>
+      <w:proofErr w:type="spellEnd"/>
+      <w:r>
+        <w:t xml:space="preserve"> von QR-Codes in z.B. </w:t>
+      </w:r>
+      <w:proofErr w:type="spellStart"/>
+      <w:r>
+        <w:t>Arcade</w:t>
+      </w:r>
+      <w:proofErr w:type="spellEnd"/>
+      <w:r>
+        <w:t xml:space="preserve">, </w:t>
+      </w:r>
+      <w:proofErr w:type="spellStart"/>
+      <w:r>
+        <w:t>Pygame</w:t>
+      </w:r>
+      <w:proofErr w:type="spellEnd"/>
+      <w:r>
+        <w:t xml:space="preserve"> oder </w:t>
+      </w:r>
+      <w:proofErr w:type="spellStart"/>
+      <w:r>
+        <w:t>Tkinter</w:t>
+      </w:r>
+      <w:proofErr w:type="spellEnd"/>
     </w:p>
     <w:p>
       <w:pPr>
@@ -274,8 +409,13 @@
           <w:numId w:val="4"/>
         </w:numPr>
       </w:pPr>
-      <w:r>
-        <w:t>Presets für WLAN QR-Codes oder Kontaktdaten QR-Codes</w:t>
+      <w:proofErr w:type="spellStart"/>
+      <w:r>
+        <w:t>Presets</w:t>
+      </w:r>
+      <w:proofErr w:type="spellEnd"/>
+      <w:r>
+        <w:t xml:space="preserve"> für WLAN QR-Codes oder Kontaktdaten QR-Codes</w:t>
       </w:r>
     </w:p>
     <w:p>
@@ -289,8 +429,6 @@
       <w:r>
         <w:t>Bilder in die QR-Codes einfügen</w:t>
       </w:r>
-      <w:bookmarkStart w:id="0" w:name="_GoBack"/>
-      <w:bookmarkEnd w:id="0"/>
     </w:p>
     <w:p>
       <w:pPr>

</xml_diff>